<commit_message>
Deploying to gh-pages from @ bassrehab/bassrehab.github.io@29085247c41dd2f5728a4f42823a0c1dec2cbaea 🚀
</commit_message>
<xml_diff>
--- a/assets/cv/cv-onepage-phone.docx
+++ b/assets/cv/cv-onepage-phone.docx
@@ -174,7 +174,7 @@
           <w:sz w:val="22"/>
           <w:szCs w:val="22"/>
         </w:rPr>
-        <w:t xml:space="preserve">Built D&amp;A practice from 0 to 1 across 6 countries; direct $XXM+ portfolio with 97% CSAT</w:t>
+        <w:t xml:space="preserve">Built D&amp;A practice from 0 to 1 across 6 countries; 97% CSAT</w:t>
       </w:r>
     </w:p>
     <w:p>
@@ -345,7 +345,59 @@
           <w:sz w:val="22"/>
           <w:szCs w:val="22"/>
         </w:rPr>
-        <w:t xml:space="preserve">Designed credit risk AI models improving accuracy by 15% with alternative data sources</w:t>
+        <w:t xml:space="preserve">Modernized MarTech infrastructure driving 30% increase in customer acquisition</w:t>
+      </w:r>
+    </w:p>
+    <w:p>
+      <w:pPr>
+        <w:spacing w:before="160" w:after="40"/>
+      </w:pPr>
+      <w:r>
+        <w:rPr>
+          <w:b/>
+          <w:bCs/>
+          <w:sz w:val="24"/>
+          <w:szCs w:val="24"/>
+        </w:rPr>
+        <w:t xml:space="preserve">Think Big Analytics (Teradata)</w:t>
+      </w:r>
+    </w:p>
+    <w:p>
+      <w:pPr>
+        <w:spacing w:after="60"/>
+      </w:pPr>
+      <w:r>
+        <w:rPr>
+          <w:b/>
+          <w:bCs/>
+          <w:sz w:val="22"/>
+          <w:szCs w:val="22"/>
+        </w:rPr>
+        <w:t xml:space="preserve">Principal Data Engineer / Solution Architect</w:t>
+      </w:r>
+      <w:r>
+        <w:t xml:space="preserve">  </w:t>
+      </w:r>
+      <w:r>
+        <w:rPr>
+          <w:i/>
+          <w:iCs/>
+          <w:sz w:val="22"/>
+          <w:szCs w:val="22"/>
+        </w:rPr>
+        <w:t xml:space="preserve">January 2017 - January 2019</w:t>
+      </w:r>
+    </w:p>
+    <w:p>
+      <w:pPr>
+        <w:spacing w:after="80"/>
+      </w:pPr>
+      <w:r>
+        <w:rPr>
+          <w:sz w:val="22"/>
+          <w:szCs w:val="22"/>
+        </w:rPr>
+        <w:t xml:space="preserve">Architected enterprise data solutions for Fortune 500 clients across APAC.</w:t>
       </w:r>
     </w:p>
     <w:p>
@@ -362,59 +414,7 @@
           <w:sz w:val="22"/>
           <w:szCs w:val="22"/>
         </w:rPr>
-        <w:t xml:space="preserve">Modernized MarTech infrastructure driving 30% increase in customer acquisition</w:t>
-      </w:r>
-    </w:p>
-    <w:p>
-      <w:pPr>
-        <w:spacing w:before="160" w:after="40"/>
-      </w:pPr>
-      <w:r>
-        <w:rPr>
-          <w:b/>
-          <w:bCs/>
-          <w:sz w:val="24"/>
-          <w:szCs w:val="24"/>
-        </w:rPr>
-        <w:t xml:space="preserve">Think Big Analytics (Teradata)</w:t>
-      </w:r>
-    </w:p>
-    <w:p>
-      <w:pPr>
-        <w:spacing w:after="60"/>
-      </w:pPr>
-      <w:r>
-        <w:rPr>
-          <w:b/>
-          <w:bCs/>
-          <w:sz w:val="22"/>
-          <w:szCs w:val="22"/>
-        </w:rPr>
-        <w:t xml:space="preserve">Principal Data Engineer / Solution Architect</w:t>
-      </w:r>
-      <w:r>
-        <w:t xml:space="preserve">  </w:t>
-      </w:r>
-      <w:r>
-        <w:rPr>
-          <w:i/>
-          <w:iCs/>
-          <w:sz w:val="22"/>
-          <w:szCs w:val="22"/>
-        </w:rPr>
-        <w:t xml:space="preserve">January 2017 - January 2019</w:t>
-      </w:r>
-    </w:p>
-    <w:p>
-      <w:pPr>
-        <w:spacing w:after="80"/>
-      </w:pPr>
-      <w:r>
-        <w:rPr>
-          <w:sz w:val="22"/>
-          <w:szCs w:val="22"/>
-        </w:rPr>
-        <w:t xml:space="preserve">Architected enterprise data solutions for Fortune 500 clients across APAC.</w:t>
+        <w:t xml:space="preserve">Engineered 5 data lakes processing 1.2 PB/hour with 20% optimization</w:t>
       </w:r>
     </w:p>
     <w:p>
@@ -431,23 +431,6 @@
           <w:sz w:val="22"/>
           <w:szCs w:val="22"/>
         </w:rPr>
-        <w:t xml:space="preserve">Engineered 5 data lakes processing 1.2 PB/hour with 20% optimization</w:t>
-      </w:r>
-    </w:p>
-    <w:p>
-      <w:pPr>
-        <w:pStyle w:val="ListParagraph"/>
-        <w:numPr>
-          <w:ilvl w:val="0"/>
-          <w:numId w:val="1"/>
-        </w:numPr>
-        <w:spacing w:after="40"/>
-      </w:pPr>
-      <w:r>
-        <w:rPr>
-          <w:sz w:val="22"/>
-          <w:szCs w:val="22"/>
-        </w:rPr>
         <w:t xml:space="preserve">Built real-time fraud detection reducing false positives by 60%</w:t>
       </w:r>
     </w:p>
@@ -462,7 +445,7 @@
           <w:sz w:val="24"/>
           <w:szCs w:val="24"/>
         </w:rPr>
-        <w:t xml:space="preserve">Various Companies</w:t>
+        <w:t xml:space="preserve">Microsoft, UTU &amp; Others</w:t>
       </w:r>
     </w:p>
     <w:p>
@@ -476,7 +459,7 @@
           <w:sz w:val="22"/>
           <w:szCs w:val="22"/>
         </w:rPr>
-        <w:t xml:space="preserve">Software Engineering &amp; Technical Consulting</w:t>
+        <w:t xml:space="preserve">Software Engineering &amp; Technical Leadership</w:t>
       </w:r>
       <w:r>
         <w:t xml:space="preserve">  </w:t>
@@ -500,7 +483,7 @@
           <w:sz w:val="22"/>
           <w:szCs w:val="22"/>
         </w:rPr>
-        <w:t xml:space="preserve">Progressive roles in software development, systems integration, and consulting in financial services and algorithmic trading.</w:t>
+        <w:t xml:space="preserve">Windows Kernel development (Microsoft), payment systems (UTU Singapore), founded Truckaurbus B2B marketplace.</w:t>
       </w:r>
     </w:p>
     <w:p>
@@ -659,7 +642,7 @@
           <w:sz w:val="22"/>
           <w:szCs w:val="22"/>
         </w:rPr>
-        <w:t xml:space="preserve">Agentic AI for enterprise trust decisions. APLS pattern learning + cascade routing. 86% cost reduction, sub-50ms latency. JAPAC Hackathon Winner.</w:t>
+        <w:t xml:space="preserve">Agentic AI for enterprise trust decisions. APLS pattern learning + cascade routing. 86% cost reduction, sub-50ms latency.</w:t>
       </w:r>
     </w:p>
     <w:p>

</xml_diff>

<commit_message>
update CV with enhanced experience details and new summary
- rewrite professional summary to lead with Data & AI, team building
- add AI safety research mention (sandbagging, activation steering)
- add 6 published packages (PyPI, Maven Central) to summary
- enhance Standard Chartered: platform scale, credit risk ($5M), strategy
- enhance Teradata: Ad platform (2.5M events/sec), fraud ($3M), Hadoop
- add SMPP Core project with Maven Central link
- update ISO8583 with 180k+ TPS metrics and PyPI link
- fix redundancies: 7 PSO practices, OConsent, JAPAC/SEA scope
- replace $XXM+ placeholders with descriptive language
- update one-page CV with consistent messaging
</commit_message>
<xml_diff>
--- a/assets/cv/cv-onepage-phone.docx
+++ b/assets/cv/cv-onepage-phone.docx
@@ -86,7 +86,7 @@
           <w:sz w:val="22"/>
           <w:szCs w:val="22"/>
         </w:rPr>
-        <w:t xml:space="preserve">Senior Engineering Leader with 15+ years bridging AI research and enterprise delivery. Leading Google Cloud's Data &amp; Analytics practice for Southeast Asia while driving innovations in LLM inference and multi-agent systems. Track record as "Player-Coach" - managing regional portfolios while architecting patented frameworks (UPIR, ARTEMIS, FTCS).</w:t>
+        <w:t xml:space="preserve">Senior Engineering Leader with 15+ years building teams, frameworks, and systems that turn Data and AI from research to production. Head of Data &amp; Analytics for Google Cloud in Southeast Asia - a practice built from zero, delivering enterprise transformation across 7 countries. "Player-Coach" leading petabyte-scale platforms while driving published research (5 technical disclosures, 6 packages on PyPI/Maven, open-source AI safety tools).</w:t>
       </w:r>
     </w:p>
     <w:p>
@@ -311,7 +311,7 @@
           <w:sz w:val="22"/>
           <w:szCs w:val="22"/>
         </w:rPr>
-        <w:t xml:space="preserve">Led enterprise AI and data platform development serving 11 markets and 1200+ users.</w:t>
+        <w:t xml:space="preserve">Led enterprise AI and data platform transformation for retail banking.</w:t>
       </w:r>
     </w:p>
     <w:p>
@@ -328,7 +328,7 @@
           <w:sz w:val="22"/>
           <w:szCs w:val="22"/>
         </w:rPr>
-        <w:t xml:space="preserve">Delivered Self-Service ML Platform reducing model development from 6 months to 1 week</w:t>
+        <w:t xml:space="preserve">Built data &amp; analytics platform serving 11 markets, 100+ systems, and 1200+ users</w:t>
       </w:r>
     </w:p>
     <w:p>
@@ -345,59 +345,7 @@
           <w:sz w:val="22"/>
           <w:szCs w:val="22"/>
         </w:rPr>
-        <w:t xml:space="preserve">Modernized MarTech infrastructure driving 30% increase in customer acquisition</w:t>
-      </w:r>
-    </w:p>
-    <w:p>
-      <w:pPr>
-        <w:spacing w:before="160" w:after="40"/>
-      </w:pPr>
-      <w:r>
-        <w:rPr>
-          <w:b/>
-          <w:bCs/>
-          <w:sz w:val="24"/>
-          <w:szCs w:val="24"/>
-        </w:rPr>
-        <w:t xml:space="preserve">Think Big Analytics (Teradata)</w:t>
-      </w:r>
-    </w:p>
-    <w:p>
-      <w:pPr>
-        <w:spacing w:after="60"/>
-      </w:pPr>
-      <w:r>
-        <w:rPr>
-          <w:b/>
-          <w:bCs/>
-          <w:sz w:val="22"/>
-          <w:szCs w:val="22"/>
-        </w:rPr>
-        <w:t xml:space="preserve">Principal Data Engineer / Solution Architect</w:t>
-      </w:r>
-      <w:r>
-        <w:t xml:space="preserve">  </w:t>
-      </w:r>
-      <w:r>
-        <w:rPr>
-          <w:i/>
-          <w:iCs/>
-          <w:sz w:val="22"/>
-          <w:szCs w:val="22"/>
-        </w:rPr>
-        <w:t xml:space="preserve">January 2017 - January 2019</w:t>
-      </w:r>
-    </w:p>
-    <w:p>
-      <w:pPr>
-        <w:spacing w:after="80"/>
-      </w:pPr>
-      <w:r>
-        <w:rPr>
-          <w:sz w:val="22"/>
-          <w:szCs w:val="22"/>
-        </w:rPr>
-        <w:t xml:space="preserve">Architected enterprise data solutions for Fortune 500 clients across APAC.</w:t>
+        <w:t xml:space="preserve">Delivered Self-Service ML Workbench reducing model deployment from months to weeks</w:t>
       </w:r>
     </w:p>
     <w:p>
@@ -414,7 +362,59 @@
           <w:sz w:val="22"/>
           <w:szCs w:val="22"/>
         </w:rPr>
-        <w:t xml:space="preserve">Engineered 5 data lakes processing 1.2 PB/hour with 20% optimization</w:t>
+        <w:t xml:space="preserve">Built credit risk models over 15K+ entities using news/social signals, reducing losses by $5M</w:t>
+      </w:r>
+    </w:p>
+    <w:p>
+      <w:pPr>
+        <w:spacing w:before="160" w:after="40"/>
+      </w:pPr>
+      <w:r>
+        <w:rPr>
+          <w:b/>
+          <w:bCs/>
+          <w:sz w:val="24"/>
+          <w:szCs w:val="24"/>
+        </w:rPr>
+        <w:t xml:space="preserve">Think Big Analytics (Teradata)</w:t>
+      </w:r>
+    </w:p>
+    <w:p>
+      <w:pPr>
+        <w:spacing w:after="60"/>
+      </w:pPr>
+      <w:r>
+        <w:rPr>
+          <w:b/>
+          <w:bCs/>
+          <w:sz w:val="22"/>
+          <w:szCs w:val="22"/>
+        </w:rPr>
+        <w:t xml:space="preserve">Principal Data Engineer / Solution Architect</w:t>
+      </w:r>
+      <w:r>
+        <w:t xml:space="preserve">  </w:t>
+      </w:r>
+      <w:r>
+        <w:rPr>
+          <w:i/>
+          <w:iCs/>
+          <w:sz w:val="22"/>
+          <w:szCs w:val="22"/>
+        </w:rPr>
+        <w:t xml:space="preserve">January 2017 - January 2019</w:t>
+      </w:r>
+    </w:p>
+    <w:p>
+      <w:pPr>
+        <w:spacing w:after="80"/>
+      </w:pPr>
+      <w:r>
+        <w:rPr>
+          <w:sz w:val="22"/>
+          <w:szCs w:val="22"/>
+        </w:rPr>
+        <w:t xml:space="preserve">Architected enterprise data solutions for Fortune 500 clients across APAC.</w:t>
       </w:r>
     </w:p>
     <w:p>
@@ -431,7 +431,41 @@
           <w:sz w:val="22"/>
           <w:szCs w:val="22"/>
         </w:rPr>
-        <w:t xml:space="preserve">Built real-time fraud detection reducing false positives by 60%</w:t>
+        <w:t xml:space="preserve">Designed 5 data lakes processing 1.2 PB/hour and 40K daily files</w:t>
+      </w:r>
+    </w:p>
+    <w:p>
+      <w:pPr>
+        <w:pStyle w:val="ListParagraph"/>
+        <w:numPr>
+          <w:ilvl w:val="0"/>
+          <w:numId w:val="1"/>
+        </w:numPr>
+        <w:spacing w:after="40"/>
+      </w:pPr>
+      <w:r>
+        <w:rPr>
+          <w:sz w:val="22"/>
+          <w:szCs w:val="22"/>
+        </w:rPr>
+        <w:t xml:space="default"/>
+      </w:r>
+    </w:p>
+    <w:p>
+      <w:pPr>
+        <w:pStyle w:val="ListParagraph"/>
+        <w:numPr>
+          <w:ilvl w:val="0"/>
+          <w:numId w:val="1"/>
+        </w:numPr>
+        <w:spacing w:after="40"/>
+      </w:pPr>
+      <w:r>
+        <w:rPr>
+          <w:sz w:val="22"/>
+          <w:szCs w:val="22"/>
+        </w:rPr>
+        <w:t xml:space="preserve">Managed Hadoop clusters (300+ nodes) for banks and telcos across JAPAC</w:t>
       </w:r>
     </w:p>
     <w:p>

</xml_diff>

<commit_message>
Deploying to gh-pages from @ bassrehab/bassrehab.github.io@d191c944bf61c68058c8857f7b16ed46170d1bf9 🚀
</commit_message>
<xml_diff>
--- a/assets/cv/cv-onepage-phone.docx
+++ b/assets/cv/cv-onepage-phone.docx
@@ -86,7 +86,7 @@
           <w:sz w:val="22"/>
           <w:szCs w:val="22"/>
         </w:rPr>
-        <w:t xml:space="preserve">Senior Engineering Leader with 15+ years bridging AI research and enterprise delivery. Leading Google Cloud's Data &amp; Analytics practice for Southeast Asia while driving innovations in LLM inference and multi-agent systems. Track record as "Player-Coach" - managing regional portfolios while architecting patented frameworks (UPIR, ARTEMIS, FTCS).</w:t>
+        <w:t xml:space="preserve">Senior Engineering Leader with 15+ years building teams, frameworks, and systems that turn Data and AI from research to production. Head of Data &amp; Analytics for Google Cloud in Southeast Asia - a practice built from zero, delivering enterprise transformation across 7 countries. "Player-Coach" leading petabyte-scale platforms while driving published research (5 technical disclosures, 6 packages on PyPI/Maven, open-source AI safety tools).</w:t>
       </w:r>
     </w:p>
     <w:p>
@@ -311,7 +311,7 @@
           <w:sz w:val="22"/>
           <w:szCs w:val="22"/>
         </w:rPr>
-        <w:t xml:space="preserve">Led enterprise AI and data platform development serving 11 markets and 1200+ users.</w:t>
+        <w:t xml:space="preserve">Led enterprise AI and data platform transformation for retail banking.</w:t>
       </w:r>
     </w:p>
     <w:p>
@@ -328,7 +328,7 @@
           <w:sz w:val="22"/>
           <w:szCs w:val="22"/>
         </w:rPr>
-        <w:t xml:space="preserve">Delivered Self-Service ML Platform reducing model development from 6 months to 1 week</w:t>
+        <w:t xml:space="preserve">Built data &amp; analytics platform serving 11 markets, 100+ systems, and 1200+ users</w:t>
       </w:r>
     </w:p>
     <w:p>
@@ -345,59 +345,7 @@
           <w:sz w:val="22"/>
           <w:szCs w:val="22"/>
         </w:rPr>
-        <w:t xml:space="preserve">Modernized MarTech infrastructure driving 30% increase in customer acquisition</w:t>
-      </w:r>
-    </w:p>
-    <w:p>
-      <w:pPr>
-        <w:spacing w:before="160" w:after="40"/>
-      </w:pPr>
-      <w:r>
-        <w:rPr>
-          <w:b/>
-          <w:bCs/>
-          <w:sz w:val="24"/>
-          <w:szCs w:val="24"/>
-        </w:rPr>
-        <w:t xml:space="preserve">Think Big Analytics (Teradata)</w:t>
-      </w:r>
-    </w:p>
-    <w:p>
-      <w:pPr>
-        <w:spacing w:after="60"/>
-      </w:pPr>
-      <w:r>
-        <w:rPr>
-          <w:b/>
-          <w:bCs/>
-          <w:sz w:val="22"/>
-          <w:szCs w:val="22"/>
-        </w:rPr>
-        <w:t xml:space="preserve">Principal Data Engineer / Solution Architect</w:t>
-      </w:r>
-      <w:r>
-        <w:t xml:space="preserve">  </w:t>
-      </w:r>
-      <w:r>
-        <w:rPr>
-          <w:i/>
-          <w:iCs/>
-          <w:sz w:val="22"/>
-          <w:szCs w:val="22"/>
-        </w:rPr>
-        <w:t xml:space="preserve">January 2017 - January 2019</w:t>
-      </w:r>
-    </w:p>
-    <w:p>
-      <w:pPr>
-        <w:spacing w:after="80"/>
-      </w:pPr>
-      <w:r>
-        <w:rPr>
-          <w:sz w:val="22"/>
-          <w:szCs w:val="22"/>
-        </w:rPr>
-        <w:t xml:space="preserve">Architected enterprise data solutions for Fortune 500 clients across APAC.</w:t>
+        <w:t xml:space="preserve">Delivered Self-Service ML Workbench reducing model deployment from months to weeks</w:t>
       </w:r>
     </w:p>
     <w:p>
@@ -414,7 +362,59 @@
           <w:sz w:val="22"/>
           <w:szCs w:val="22"/>
         </w:rPr>
-        <w:t xml:space="preserve">Engineered 5 data lakes processing 1.2 PB/hour with 20% optimization</w:t>
+        <w:t xml:space="preserve">Built credit risk models over 15K+ entities using news/social signals, reducing losses by $5M</w:t>
+      </w:r>
+    </w:p>
+    <w:p>
+      <w:pPr>
+        <w:spacing w:before="160" w:after="40"/>
+      </w:pPr>
+      <w:r>
+        <w:rPr>
+          <w:b/>
+          <w:bCs/>
+          <w:sz w:val="24"/>
+          <w:szCs w:val="24"/>
+        </w:rPr>
+        <w:t xml:space="preserve">Think Big Analytics (Teradata)</w:t>
+      </w:r>
+    </w:p>
+    <w:p>
+      <w:pPr>
+        <w:spacing w:after="60"/>
+      </w:pPr>
+      <w:r>
+        <w:rPr>
+          <w:b/>
+          <w:bCs/>
+          <w:sz w:val="22"/>
+          <w:szCs w:val="22"/>
+        </w:rPr>
+        <w:t xml:space="preserve">Principal Data Engineer / Solution Architect</w:t>
+      </w:r>
+      <w:r>
+        <w:t xml:space="preserve">  </w:t>
+      </w:r>
+      <w:r>
+        <w:rPr>
+          <w:i/>
+          <w:iCs/>
+          <w:sz w:val="22"/>
+          <w:szCs w:val="22"/>
+        </w:rPr>
+        <w:t xml:space="preserve">January 2017 - January 2019</w:t>
+      </w:r>
+    </w:p>
+    <w:p>
+      <w:pPr>
+        <w:spacing w:after="80"/>
+      </w:pPr>
+      <w:r>
+        <w:rPr>
+          <w:sz w:val="22"/>
+          <w:szCs w:val="22"/>
+        </w:rPr>
+        <w:t xml:space="preserve">Architected enterprise data solutions for Fortune 500 clients across APAC.</w:t>
       </w:r>
     </w:p>
     <w:p>
@@ -431,7 +431,41 @@
           <w:sz w:val="22"/>
           <w:szCs w:val="22"/>
         </w:rPr>
-        <w:t xml:space="preserve">Built real-time fraud detection reducing false positives by 60%</w:t>
+        <w:t xml:space="preserve">Designed 5 data lakes processing 1.2 PB/hour and 40K daily files</w:t>
+      </w:r>
+    </w:p>
+    <w:p>
+      <w:pPr>
+        <w:pStyle w:val="ListParagraph"/>
+        <w:numPr>
+          <w:ilvl w:val="0"/>
+          <w:numId w:val="1"/>
+        </w:numPr>
+        <w:spacing w:after="40"/>
+      </w:pPr>
+      <w:r>
+        <w:rPr>
+          <w:sz w:val="22"/>
+          <w:szCs w:val="22"/>
+        </w:rPr>
+        <w:t xml:space="default"/>
+      </w:r>
+    </w:p>
+    <w:p>
+      <w:pPr>
+        <w:pStyle w:val="ListParagraph"/>
+        <w:numPr>
+          <w:ilvl w:val="0"/>
+          <w:numId w:val="1"/>
+        </w:numPr>
+        <w:spacing w:after="40"/>
+      </w:pPr>
+      <w:r>
+        <w:rPr>
+          <w:sz w:val="22"/>
+          <w:szCs w:val="22"/>
+        </w:rPr>
+        <w:t xml:space="preserve">Managed Hadoop clusters (300+ nodes) for banks and telcos across JAPAC</w:t>
       </w:r>
     </w:p>
     <w:p>

</xml_diff>